<commit_message>
Add some minor changes
</commit_message>
<xml_diff>
--- a/template/source/SKTM.docx
+++ b/template/source/SKTM.docx
@@ -226,9 +226,9 @@
                   <wp:posOffset>78740</wp:posOffset>
                 </wp:positionH>
                 <wp:positionV relativeFrom="paragraph">
-                  <wp:posOffset>297815</wp:posOffset>
+                  <wp:posOffset>298450</wp:posOffset>
                 </wp:positionV>
-                <wp:extent cx="5928360" cy="1270"/>
+                <wp:extent cx="5928995" cy="1905"/>
                 <wp:effectExtent l="0" t="19050" r="53975" b="38100"/>
                 <wp:wrapNone/>
                 <wp:docPr id="2" name="Straight Connector 1"/>
@@ -239,7 +239,7 @@
                       <wps:spPr>
                         <a:xfrm>
                           <a:off x="0" y="0"/>
-                          <a:ext cx="5927760" cy="720"/>
+                          <a:ext cx="5928480" cy="0"/>
                         </a:xfrm>
                         <a:prstGeom prst="line">
                           <a:avLst/>
@@ -266,7 +266,7 @@
           </mc:Choice>
           <mc:Fallback>
             <w:pict>
-              <v:line id="shape_0" from="6.2pt,23.45pt" to="472.9pt,23.45pt" ID="Straight Connector 1" stroked="t" style="position:absolute">
+              <v:line id="shape_0" from="6.2pt,23.5pt" to="472.95pt,23.5pt" ID="Straight Connector 1" stroked="t" style="position:absolute">
                 <v:stroke color="black" weight="57240" joinstyle="round" endcap="flat"/>
                 <v:fill o:detectmouseclick="t" on="false"/>
               </v:line>
@@ -507,13 +507,7 @@
         <w:t>Tempat / tgl.lahir</w:t>
         <w:tab/>
         <w:tab/>
-        <w:t xml:space="preserve">: </w:t>
-      </w:r>
-      <w:r>
-        <w:rPr>
-          <w:lang w:val="sv-SE"/>
-        </w:rPr>
-        <w:t>{ttl}</w:t>
+        <w:t>: {ttl}</w:t>
       </w:r>
     </w:p>
     <w:p>
@@ -547,18 +541,7 @@
         <w:t>Kewarganegaraan</w:t>
         <w:tab/>
         <w:tab/>
-        <w:t xml:space="preserve">: </w:t>
-      </w:r>
-      <w:r>
-        <w:rPr>
-          <w:lang w:val="it-IT"/>
-        </w:rPr>
-        <w:t>{kewar}</w:t>
-      </w:r>
-      <w:r>
-        <w:rPr>
-          <w:lang w:val="it-IT"/>
-        </w:rPr>
+        <w:t>: {kewar}</w:t>
         <w:tab/>
       </w:r>
     </w:p>
@@ -585,13 +568,7 @@
         <w:rPr>
           <w:lang w:val="id-ID"/>
         </w:rPr>
-        <w:t xml:space="preserve"> </w:t>
-      </w:r>
-      <w:r>
-        <w:rPr>
-          <w:lang w:val="id-ID"/>
-        </w:rPr>
-        <w:t>{peker}</w:t>
+        <w:t xml:space="preserve"> {peker}</w:t>
       </w:r>
     </w:p>
     <w:p>
@@ -616,13 +593,7 @@
         <w:rPr>
           <w:lang w:val="id-ID"/>
         </w:rPr>
-        <w:t xml:space="preserve"> </w:t>
-      </w:r>
-      <w:r>
-        <w:rPr>
-          <w:lang w:val="id-ID"/>
-        </w:rPr>
-        <w:t>{st_pe}</w:t>
+        <w:t xml:space="preserve"> {st_pe}</w:t>
       </w:r>
     </w:p>
     <w:p>
@@ -675,13 +646,7 @@
         <w:t>Tempat tinggal</w:t>
         <w:tab/>
         <w:tab/>
-        <w:t xml:space="preserve">: </w:t>
-      </w:r>
-      <w:r>
-        <w:rPr>
-          <w:lang w:val="sv-SE"/>
-        </w:rPr>
-        <w:t>{tempat}</w:t>
+        <w:t>: {tempat}</w:t>
       </w:r>
     </w:p>
     <w:p>
@@ -736,19 +701,7 @@
           <w:lang w:val="sv-SE"/>
         </w:rPr>
         <w:tab/>
-        <w:t>Nama tersebut diatas benar-benar penduduk</w:t>
-      </w:r>
-      <w:r>
-        <w:rPr>
-          <w:lang w:val="sv-SE"/>
-        </w:rPr>
-        <w:t xml:space="preserve"> {alamat}, </w:t>
-      </w:r>
-      <w:r>
-        <w:rPr>
-          <w:lang w:val="sv-SE"/>
-        </w:rPr>
-        <w:t>nama tersebut diatas menurut keterangan dari ketua RT dan RW benar-benar  keluarga miskin.</w:t>
+        <w:t>Nama tersebut diatas benar-benar penduduk {alamat}, nama tersebut diatas menurut keterangan dari ketua RT dan RW benar-benar  keluarga miskin.</w:t>
       </w:r>
     </w:p>
     <w:p>
@@ -768,72 +721,140 @@
         <w:rPr>
           <w:lang w:val="sv-SE"/>
         </w:rPr>
-        <w:t xml:space="preserve">Surat keterangan ini dibuat untuk dipergunakan sebagai </w:t>
-      </w:r>
-      <w:r>
-        <w:rPr>
-          <w:lang w:val="sv-SE"/>
-        </w:rPr>
-        <w:t>{untuk}</w:t>
-      </w:r>
-      <w:r>
-        <w:rPr>
-          <w:lang w:val="sv-SE"/>
+        <w:t>Surat keterangan ini dibuat untuk dipergunakan sebagai {untuk} Demikian surat keterangan ini dibuat dengan sebenarnya, dan agar dapat dipergunakan sebagaimana mestinya.</w:t>
+        <w:tab/>
+      </w:r>
+    </w:p>
+    <w:p>
+      <w:pPr>
+        <w:pStyle w:val="Normal"/>
+        <w:spacing w:lineRule="auto" w:line="276"/>
+        <w:jc w:val="both"/>
+        <w:rPr>
+          <w:lang w:val="sv-SE"/>
+        </w:rPr>
+      </w:pPr>
+      <w:r>
+        <w:rPr>
+          <w:lang w:val="sv-SE"/>
+        </w:rPr>
+      </w:r>
+    </w:p>
+    <w:p>
+      <w:pPr>
+        <w:pStyle w:val="Normal"/>
+        <w:spacing w:lineRule="auto" w:line="360"/>
+        <w:jc w:val="both"/>
+        <w:rPr>
+          <w:lang w:val="sv-SE"/>
+        </w:rPr>
+      </w:pPr>
+      <w:r>
+        <w:rPr>
+          <w:lang w:val="sv-SE"/>
+        </w:rPr>
+      </w:r>
+    </w:p>
+    <w:p>
+      <w:pPr>
+        <w:pStyle w:val="Normal"/>
+        <w:spacing w:lineRule="auto" w:line="360"/>
+        <w:jc w:val="both"/>
+        <w:rPr>
+          <w:lang w:val="sv-SE"/>
+        </w:rPr>
+      </w:pPr>
+      <w:r>
+        <w:rPr>
+          <w:lang w:val="sv-SE"/>
+        </w:rPr>
+        <w:t xml:space="preserve">   </w:t>
+      </w:r>
+      <w:r>
+        <w:rPr>
+          <w:lang w:val="id-ID"/>
         </w:rPr>
         <w:t xml:space="preserve"> </w:t>
       </w:r>
       <w:r>
-        <w:rPr>
-          <w:lang w:val="sv-SE"/>
-        </w:rPr>
-        <w:t>D</w:t>
-      </w:r>
-      <w:r>
-        <w:rPr>
-          <w:lang w:val="sv-SE"/>
-        </w:rPr>
-        <w:t>emikian surat keterangan ini dibuat dengan sebenarnya, dan agar dapat dipergunakan sebagaimana mestinya.</w:t>
-        <w:tab/>
-      </w:r>
-    </w:p>
-    <w:p>
-      <w:pPr>
-        <w:pStyle w:val="Normal"/>
-        <w:spacing w:lineRule="auto" w:line="276"/>
-        <w:jc w:val="both"/>
-        <w:rPr>
-          <w:lang w:val="sv-SE"/>
-        </w:rPr>
-      </w:pPr>
-      <w:r>
-        <w:rPr>
-          <w:lang w:val="sv-SE"/>
-        </w:rPr>
-      </w:r>
-    </w:p>
-    <w:p>
-      <w:pPr>
-        <w:pStyle w:val="Normal"/>
-        <w:spacing w:lineRule="auto" w:line="360"/>
-        <w:jc w:val="both"/>
-        <w:rPr>
-          <w:lang w:val="sv-SE"/>
-        </w:rPr>
-      </w:pPr>
-      <w:r>
-        <w:rPr>
-          <w:lang w:val="sv-SE"/>
-        </w:rPr>
-      </w:r>
-    </w:p>
-    <w:p>
-      <w:pPr>
-        <w:pStyle w:val="Normal"/>
-        <w:spacing w:lineRule="auto" w:line="360"/>
-        <w:jc w:val="both"/>
-        <w:rPr>
-          <w:lang w:val="sv-SE"/>
-        </w:rPr>
+        <w:rPr/>
+        <w:t xml:space="preserve">    </w:t>
+      </w:r>
+      <w:r>
+        <w:rPr>
+          <w:lang w:val="id-ID"/>
+        </w:rPr>
+        <w:t xml:space="preserve">  </w:t>
+      </w:r>
+      <w:r>
+        <w:rPr/>
+        <w:t xml:space="preserve">  </w:t>
+      </w:r>
+      <w:r>
+        <w:rPr>
+          <w:lang w:val="sv-SE"/>
+        </w:rPr>
+        <w:t xml:space="preserve"> </w:t>
+      </w:r>
+    </w:p>
+    <w:p>
+      <w:pPr>
+        <w:pStyle w:val="Normal"/>
+        <w:jc w:val="both"/>
+        <w:rPr/>
+      </w:pPr>
+      <w:r>
+        <w:rPr>
+          <w:lang w:val="sv-SE"/>
+        </w:rPr>
+        <w:tab/>
+        <w:t xml:space="preserve">                 </w:t>
+      </w:r>
+      <w:r>
+        <w:rPr>
+          <w:lang w:val="id-ID"/>
+        </w:rPr>
+        <w:t xml:space="preserve"> </w:t>
+      </w:r>
+      <w:r>
+        <w:rPr/>
+        <w:t xml:space="preserve">    </w:t>
+      </w:r>
+      <w:r>
+        <w:rPr>
+          <w:lang w:val="id-ID"/>
+        </w:rPr>
+        <w:t xml:space="preserve">  </w:t>
+      </w:r>
+      <w:r>
+        <w:rPr/>
+        <w:t xml:space="preserve">      </w:t>
+        <w:tab/>
+        <w:tab/>
+        <w:tab/>
+        <w:tab/>
+        <w:tab/>
+        <w:tab/>
+        <w:t xml:space="preserve">     </w:t>
+      </w:r>
+      <w:r>
+        <w:rPr>
+          <w:lang w:val="sv-SE"/>
+        </w:rPr>
+        <w:t>Babadan</w:t>
+      </w:r>
+      <w:r>
+        <w:rPr>
+          <w:lang w:val="id-ID"/>
+        </w:rPr>
+        <w:t>, {tgl_sekarang}</w:t>
+      </w:r>
+    </w:p>
+    <w:p>
+      <w:pPr>
+        <w:pStyle w:val="Normal"/>
+        <w:jc w:val="both"/>
+        <w:rPr/>
       </w:pPr>
       <w:r>
         <w:rPr>
@@ -845,11 +866,29 @@
         <w:rPr>
           <w:lang w:val="id-ID"/>
         </w:rPr>
+        <w:t xml:space="preserve">   </w:t>
+      </w:r>
+      <w:r>
+        <w:rPr/>
+        <w:t xml:space="preserve">      </w:t>
+      </w:r>
+      <w:r>
+        <w:rPr>
+          <w:lang w:val="sv-SE"/>
+        </w:rPr>
+        <w:t>Yang bersangkutan</w:t>
+      </w:r>
+      <w:r>
+        <w:rPr>
+          <w:lang w:val="id-ID"/>
+        </w:rPr>
         <w:t xml:space="preserve"> </w:t>
-      </w:r>
-      <w:r>
-        <w:rPr/>
-        <w:t xml:space="preserve">    </w:t>
+        <w:tab/>
+        <w:t xml:space="preserve">                                        </w:t>
+      </w:r>
+      <w:r>
+        <w:rPr/>
+        <w:t xml:space="preserve">               </w:t>
       </w:r>
       <w:r>
         <w:rPr>
@@ -859,12 +898,66 @@
       </w:r>
       <w:r>
         <w:rPr/>
-        <w:t xml:space="preserve">  </w:t>
-      </w:r>
-      <w:r>
-        <w:rPr>
-          <w:lang w:val="sv-SE"/>
-        </w:rPr>
+        <w:t xml:space="preserve">     </w:t>
+        <w:tab/>
+      </w:r>
+      <w:r>
+        <w:rPr>
+          <w:lang w:val="id-ID"/>
+        </w:rPr>
+        <w:t>{tambahan}</w:t>
+      </w:r>
+    </w:p>
+    <w:p>
+      <w:pPr>
+        <w:pStyle w:val="Normal"/>
+        <w:jc w:val="both"/>
+        <w:rPr/>
+      </w:pPr>
+      <w:r>
+        <w:rPr>
+          <w:lang w:val="id-ID"/>
+        </w:rPr>
+        <w:tab/>
+        <w:tab/>
+        <w:tab/>
+        <w:tab/>
+        <w:tab/>
+        <w:tab/>
+        <w:tab/>
+        <w:tab/>
+        <w:tab/>
+        <w:tab/>
+      </w:r>
+      <w:r>
+        <w:rPr>
+          <w:lang w:val="sv-SE"/>
+        </w:rPr>
+        <w:t>{ttd_jabat}</w:t>
+      </w:r>
+    </w:p>
+    <w:p>
+      <w:pPr>
+        <w:pStyle w:val="Normal"/>
+        <w:jc w:val="both"/>
+        <w:rPr/>
+      </w:pPr>
+      <w:r>
+        <w:rPr>
+          <w:lang w:val="sv-SE"/>
+        </w:rPr>
+        <w:tab/>
+        <w:tab/>
+        <w:tab/>
+        <w:t xml:space="preserve">                                                                                       </w:t>
+        <w:tab/>
+        <w:tab/>
+        <w:tab/>
+        <w:tab/>
+        <w:tab/>
+        <w:tab/>
+        <w:tab/>
+        <w:tab/>
         <w:t xml:space="preserve"> </w:t>
       </w:r>
     </w:p>
@@ -872,262 +965,40 @@
       <w:pPr>
         <w:pStyle w:val="Normal"/>
         <w:jc w:val="both"/>
-        <w:rPr/>
-      </w:pPr>
-      <w:r>
-        <w:rPr>
-          <w:lang w:val="sv-SE"/>
-        </w:rPr>
-        <w:tab/>
-        <w:t xml:space="preserve">                 </w:t>
-      </w:r>
-      <w:r>
-        <w:rPr>
-          <w:lang w:val="id-ID"/>
-        </w:rPr>
-        <w:t xml:space="preserve"> </w:t>
-      </w:r>
-      <w:r>
-        <w:rPr/>
-        <w:t xml:space="preserve">    </w:t>
-      </w:r>
-      <w:r>
-        <w:rPr>
-          <w:lang w:val="id-ID"/>
-        </w:rPr>
-        <w:t xml:space="preserve">  </w:t>
-      </w:r>
-      <w:r>
-        <w:rPr/>
-        <w:t xml:space="preserve">      </w:t>
-        <w:tab/>
-        <w:tab/>
-        <w:tab/>
-        <w:tab/>
-        <w:tab/>
-        <w:tab/>
-        <w:t xml:space="preserve">    </w:t>
-      </w:r>
-      <w:r>
-        <w:rPr>
-          <w:lang w:val="sv-SE"/>
-        </w:rPr>
-        <w:t>Babadan</w:t>
-      </w:r>
-      <w:r>
-        <w:rPr>
-          <w:lang w:val="id-ID"/>
-        </w:rPr>
-        <w:t xml:space="preserve">, </w:t>
-      </w:r>
-      <w:r>
-        <w:rPr/>
-        <w:t>18 April 2020</w:t>
-      </w:r>
-    </w:p>
-    <w:p>
-      <w:pPr>
-        <w:pStyle w:val="Normal"/>
-        <w:jc w:val="both"/>
-        <w:rPr>
-          <w:lang w:val="id-ID"/>
-        </w:rPr>
-      </w:pPr>
-      <w:r>
-        <w:rPr>
-          <w:lang w:val="sv-SE"/>
-        </w:rPr>
-        <w:t xml:space="preserve">   </w:t>
-      </w:r>
-      <w:r>
-        <w:rPr>
-          <w:lang w:val="id-ID"/>
-        </w:rPr>
-        <w:t xml:space="preserve">   </w:t>
-      </w:r>
-      <w:r>
-        <w:rPr/>
-        <w:t xml:space="preserve">      </w:t>
-      </w:r>
-      <w:r>
-        <w:rPr>
-          <w:lang w:val="sv-SE"/>
-        </w:rPr>
-        <w:t>Yang bersangkutan</w:t>
-      </w:r>
-      <w:r>
-        <w:rPr>
-          <w:lang w:val="id-ID"/>
-        </w:rPr>
-        <w:t xml:space="preserve"> </w:t>
-        <w:tab/>
-        <w:t xml:space="preserve">                                        </w:t>
-      </w:r>
-      <w:r>
-        <w:rPr/>
-        <w:t xml:space="preserve">               </w:t>
-      </w:r>
-      <w:r>
-        <w:rPr>
-          <w:lang w:val="id-ID"/>
-        </w:rPr>
-        <w:t xml:space="preserve">  </w:t>
-      </w:r>
-      <w:r>
-        <w:rPr/>
-        <w:t xml:space="preserve">     a.n.  </w:t>
-      </w:r>
-      <w:r>
-        <w:rPr>
-          <w:lang w:val="id-ID"/>
-        </w:rPr>
-        <w:t>Kepala Desa Babadan</w:t>
-      </w:r>
-    </w:p>
-    <w:p>
-      <w:pPr>
-        <w:pStyle w:val="Normal"/>
-        <w:jc w:val="both"/>
-        <w:rPr>
-          <w:lang w:val="sv-SE"/>
-        </w:rPr>
-      </w:pPr>
-      <w:r>
-        <w:rPr>
-          <w:lang w:val="id-ID"/>
-        </w:rPr>
-        <w:tab/>
-        <w:tab/>
-        <w:tab/>
-        <w:tab/>
-        <w:tab/>
-        <w:tab/>
-        <w:tab/>
-        <w:tab/>
-        <w:tab/>
-        <w:tab/>
-      </w:r>
-      <w:r>
-        <w:rPr>
-          <w:lang w:val="sv-SE"/>
-        </w:rPr>
-        <w:t xml:space="preserve">         SEKDES </w:t>
-      </w:r>
-    </w:p>
-    <w:p>
-      <w:pPr>
-        <w:pStyle w:val="Normal"/>
-        <w:jc w:val="both"/>
-        <w:rPr>
-          <w:lang w:val="sv-SE"/>
-        </w:rPr>
-      </w:pPr>
-      <w:r>
-        <w:rPr>
-          <w:lang w:val="sv-SE"/>
-        </w:rPr>
-        <w:tab/>
-        <w:tab/>
-        <w:tab/>
-        <w:t xml:space="preserve">                                                                                       </w:t>
-        <w:tab/>
-        <w:tab/>
-        <w:tab/>
-        <w:tab/>
-        <w:tab/>
-        <w:tab/>
-        <w:tab/>
-        <w:tab/>
-        <w:t xml:space="preserve"> </w:t>
-      </w:r>
-    </w:p>
-    <w:p>
-      <w:pPr>
-        <w:pStyle w:val="Normal"/>
-        <w:jc w:val="both"/>
-        <w:rPr>
-          <w:lang w:val="sv-SE"/>
-        </w:rPr>
-      </w:pPr>
-      <w:r>
-        <w:rPr>
-          <w:lang w:val="sv-SE"/>
-        </w:rPr>
-      </w:r>
-    </w:p>
-    <w:p>
-      <w:pPr>
-        <w:pStyle w:val="Normal"/>
-        <w:ind w:left="851" w:hanging="1702"/>
-        <w:jc w:val="both"/>
-        <w:rPr/>
-      </w:pPr>
-      <w:r>
-        <w:rPr>
-          <w:b/>
-          <w:lang w:val="id-ID"/>
-        </w:rPr>
-        <w:t xml:space="preserve">                                                                                                                                                                                                                                                                                                                                                                                                                                                                                                                                                                                                                                                                                                                                                                                                                                                                                                                                                                                                                                                                                                                                                                                                                                                                                                                                                                                                                                                                                                                                                                                                                                                                                                                                                                                                                                                                                                                                        </w:t>
-      </w:r>
-      <w:r>
-        <w:rPr>
-          <w:b/>
-        </w:rPr>
-        <w:t xml:space="preserve">                          </w:t>
-      </w:r>
-      <w:r>
-        <w:rPr>
-          <w:b/>
-        </w:rPr>
-        <w:tab/>
-      </w:r>
-      <w:r>
-        <w:rPr>
-          <w:b/>
-        </w:rPr>
-        <w:t>{nama}</w:t>
-      </w:r>
-      <w:r>
-        <w:rPr>
-          <w:b/>
-        </w:rPr>
-        <w:t xml:space="preserve">     </w:t>
-      </w:r>
-      <w:r>
-        <w:rPr>
-          <w:b/>
-          <w:lang w:val="id-ID"/>
-        </w:rPr>
-        <w:t xml:space="preserve">                   </w:t>
-      </w:r>
-      <w:r>
-        <w:rPr>
-          <w:b/>
-        </w:rPr>
-        <w:t xml:space="preserve">  </w:t>
-      </w:r>
-      <w:r>
-        <w:rPr>
-          <w:b/>
-          <w:lang w:val="id-ID"/>
-        </w:rPr>
-        <w:t xml:space="preserve">               </w:t>
-        <w:tab/>
-        <w:tab/>
-        <w:tab/>
-      </w:r>
-      <w:r>
-        <w:rPr>
-          <w:b/>
-        </w:rPr>
-        <w:t xml:space="preserve">                     ( NAMA )</w:t>
-      </w:r>
-      <w:r>
-        <w:rPr>
-          <w:b/>
-          <w:lang w:val="id-ID"/>
-        </w:rPr>
-        <w:t xml:space="preserve"> </w:t>
+        <w:rPr>
+          <w:lang w:val="sv-SE"/>
+        </w:rPr>
+      </w:pPr>
+      <w:r>
+        <w:rPr>
+          <w:lang w:val="sv-SE"/>
+        </w:rPr>
+      </w:r>
+    </w:p>
+    <w:p>
+      <w:pPr>
+        <w:pStyle w:val="Normal"/>
+        <w:jc w:val="both"/>
+        <w:rPr/>
+      </w:pPr>
+      <w:r>
+        <w:rPr>
+          <w:b/>
+          <w:lang w:val="id-ID"/>
+        </w:rPr>
+        <w:t xml:space="preserve">                                                                                                                                                                                                                                                                                                                                                                                                                                                                                                                                                                                                                                                                                                                                                                                                                                                                                                                                                                                                                                                                                                                                                                                                                                                                                                                                                                                                                                                                                                                                                                                                                                                                                                                                                                                                                                                                                                                                                            </w:t>
+      </w:r>
+      <w:r>
+        <w:rPr>
+          <w:b/>
+          <w:lang w:val="id-ID"/>
+        </w:rPr>
+        <w:tab/>
+        <w:t xml:space="preserve">{nama}                                        </w:t>
+        <w:tab/>
+        <w:tab/>
+        <w:tab/>
+        <w:t xml:space="preserve">                     {n}  </w:t>
       </w:r>
     </w:p>
     <w:p>

</xml_diff>